<commit_message>
diet analysis for next revision
</commit_message>
<xml_diff>
--- a/docs/BaselineID_manuscript_v3.1_nb.docx
+++ b/docs/BaselineID_manuscript_v3.1_nb.docx
@@ -11505,23 +11505,31 @@
           <w:sz w:val="24"/>
           <w:szCs w:val="24"/>
         </w:rPr>
-        <w:t>.  We then used analysis of covariance (ANCOVA), to identify if fish changed</w:t>
-      </w:r>
-      <w:r>
-        <w:rPr>
-          <w:rFonts w:ascii="Times New Roman" w:eastAsia="Times New Roman" w:hAnsi="Times New Roman" w:cs="Times New Roman"/>
-          <w:sz w:val="24"/>
-          <w:szCs w:val="24"/>
-        </w:rPr>
-        <w:t xml:space="preserve"> their diet composition </w:t>
-      </w:r>
-      <w:r>
-        <w:rPr>
-          <w:rFonts w:ascii="Times New Roman" w:eastAsia="Times New Roman" w:hAnsi="Times New Roman" w:cs="Times New Roman"/>
-          <w:sz w:val="24"/>
-          <w:szCs w:val="24"/>
-        </w:rPr>
-        <w:t xml:space="preserve">along the environmental gradient.  </w:t>
+        <w:t xml:space="preserve">.  </w:t>
+      </w:r>
+      <w:r>
+        <w:rPr>
+          <w:rFonts w:ascii="Times New Roman" w:eastAsia="Times New Roman" w:hAnsi="Times New Roman" w:cs="Times New Roman"/>
+          <w:sz w:val="24"/>
+          <w:szCs w:val="24"/>
+        </w:rPr>
+        <w:t xml:space="preserve">We </w:t>
+      </w:r>
+      <w:r>
+        <w:rPr>
+          <w:rFonts w:ascii="Times New Roman" w:eastAsia="Times New Roman" w:hAnsi="Times New Roman" w:cs="Times New Roman"/>
+          <w:sz w:val="24"/>
+          <w:szCs w:val="24"/>
+        </w:rPr>
+        <w:t>did separate least square linear regressions for each fish</w:t>
+      </w:r>
+      <w:r>
+        <w:rPr>
+          <w:rFonts w:ascii="Times New Roman" w:eastAsia="Times New Roman" w:hAnsi="Times New Roman" w:cs="Times New Roman"/>
+          <w:sz w:val="24"/>
+          <w:szCs w:val="24"/>
+        </w:rPr>
+        <w:t>-diet item combination.</w:t>
       </w:r>
     </w:p>
     <w:p>
@@ -13290,7 +13298,7 @@
           <w:sz w:val="24"/>
           <w:szCs w:val="24"/>
         </w:rPr>
-        <w:t xml:space="preserve">showed a statistically significant diet shift </w:t>
+        <w:t xml:space="preserve">showed a significant diet shift </w:t>
       </w:r>
       <w:r>
         <w:rPr>
@@ -13330,95 +13338,499 @@
           <w:sz w:val="24"/>
           <w:szCs w:val="24"/>
         </w:rPr>
+        <w:t>. Brown trout</w:t>
+      </w:r>
+      <w:r>
+        <w:rPr>
+          <w:rFonts w:ascii="Times New Roman" w:eastAsia="Times New Roman" w:hAnsi="Times New Roman" w:cs="Times New Roman"/>
+          <w:sz w:val="24"/>
+          <w:szCs w:val="24"/>
+        </w:rPr>
+        <w:t xml:space="preserve"> </w:t>
+      </w:r>
+      <w:r>
+        <w:rPr>
+          <w:rFonts w:ascii="Times New Roman" w:eastAsia="Times New Roman" w:hAnsi="Times New Roman" w:cs="Times New Roman"/>
+          <w:sz w:val="24"/>
+          <w:szCs w:val="24"/>
+        </w:rPr>
+        <w:t>increased</w:t>
+      </w:r>
+      <w:r>
+        <w:rPr>
+          <w:rFonts w:ascii="Times New Roman" w:eastAsia="Times New Roman" w:hAnsi="Times New Roman" w:cs="Times New Roman"/>
+          <w:sz w:val="24"/>
+          <w:szCs w:val="24"/>
+        </w:rPr>
+        <w:t xml:space="preserve"> their </w:t>
+      </w:r>
+      <w:r>
+        <w:rPr>
+          <w:rFonts w:ascii="Times New Roman" w:eastAsia="Times New Roman" w:hAnsi="Times New Roman" w:cs="Times New Roman"/>
+          <w:sz w:val="24"/>
+          <w:szCs w:val="24"/>
+        </w:rPr>
+        <w:t>diet</w:t>
+      </w:r>
+      <w:r>
+        <w:rPr>
+          <w:rFonts w:ascii="Times New Roman" w:eastAsia="Times New Roman" w:hAnsi="Times New Roman" w:cs="Times New Roman"/>
+          <w:sz w:val="24"/>
+          <w:szCs w:val="24"/>
+        </w:rPr>
+        <w:t xml:space="preserve"> of </w:t>
+      </w:r>
+      <w:r>
+        <w:rPr>
+          <w:rFonts w:ascii="Times New Roman" w:eastAsia="Times New Roman" w:hAnsi="Times New Roman" w:cs="Times New Roman"/>
+          <w:sz w:val="24"/>
+          <w:szCs w:val="24"/>
+        </w:rPr>
+        <w:t xml:space="preserve">crayfish </w:t>
+      </w:r>
+      <w:r>
+        <w:rPr>
+          <w:rFonts w:ascii="Times New Roman" w:eastAsia="Times New Roman" w:hAnsi="Times New Roman" w:cs="Times New Roman"/>
+          <w:sz w:val="24"/>
+          <w:szCs w:val="24"/>
+        </w:rPr>
+        <w:t>(OLS regression: β</w:t>
+      </w:r>
+      <w:r>
+        <w:rPr>
+          <w:rFonts w:ascii="Times New Roman" w:eastAsia="Times New Roman" w:hAnsi="Times New Roman" w:cs="Times New Roman"/>
+          <w:sz w:val="24"/>
+          <w:szCs w:val="24"/>
+          <w:vertAlign w:val="subscript"/>
+        </w:rPr>
+        <w:t>1</w:t>
+      </w:r>
+      <w:r>
+        <w:rPr>
+          <w:rFonts w:ascii="Times New Roman" w:eastAsia="Times New Roman" w:hAnsi="Times New Roman" w:cs="Times New Roman"/>
+          <w:sz w:val="24"/>
+          <w:szCs w:val="24"/>
+        </w:rPr>
+        <w:t xml:space="preserve"> = 8.95 %/PC1 unit, R</w:t>
+      </w:r>
+      <w:r>
+        <w:rPr>
+          <w:rFonts w:ascii="Times New Roman" w:eastAsia="Times New Roman" w:hAnsi="Times New Roman" w:cs="Times New Roman"/>
+          <w:sz w:val="24"/>
+          <w:szCs w:val="24"/>
+          <w:vertAlign w:val="superscript"/>
+        </w:rPr>
+        <w:t>2</w:t>
+      </w:r>
+      <w:r>
+        <w:rPr>
+          <w:rFonts w:ascii="Times New Roman" w:eastAsia="Times New Roman" w:hAnsi="Times New Roman" w:cs="Times New Roman"/>
+          <w:sz w:val="24"/>
+          <w:szCs w:val="24"/>
+        </w:rPr>
+        <w:t xml:space="preserve"> = 0.362, </w:t>
+      </w:r>
+      <w:r>
+        <w:rPr>
+          <w:rFonts w:ascii="Times New Roman" w:eastAsia="Times New Roman" w:hAnsi="Times New Roman" w:cs="Times New Roman"/>
+          <w:i/>
+          <w:iCs/>
+          <w:sz w:val="24"/>
+          <w:szCs w:val="24"/>
+        </w:rPr>
+        <w:t xml:space="preserve">P </w:t>
+      </w:r>
+      <w:r>
+        <w:rPr>
+          <w:rFonts w:ascii="Times New Roman" w:eastAsia="Times New Roman" w:hAnsi="Times New Roman" w:cs="Times New Roman"/>
+          <w:sz w:val="24"/>
+          <w:szCs w:val="24"/>
+        </w:rPr>
+        <w:t>= 0.013</w:t>
+      </w:r>
+      <w:r>
+        <w:rPr>
+          <w:rFonts w:ascii="Times New Roman" w:eastAsia="Times New Roman" w:hAnsi="Times New Roman" w:cs="Times New Roman"/>
+          <w:sz w:val="24"/>
+          <w:szCs w:val="24"/>
+        </w:rPr>
+        <w:t xml:space="preserve">; </w:t>
+      </w:r>
+      <w:r>
+        <w:rPr>
+          <w:rFonts w:ascii="Times New Roman" w:eastAsia="Times New Roman" w:hAnsi="Times New Roman" w:cs="Times New Roman"/>
+          <w:sz w:val="24"/>
+          <w:szCs w:val="24"/>
+        </w:rPr>
+        <w:t>Fig</w:t>
+      </w:r>
+      <w:r>
+        <w:rPr>
+          <w:rFonts w:ascii="Times New Roman" w:eastAsia="Times New Roman" w:hAnsi="Times New Roman" w:cs="Times New Roman"/>
+          <w:sz w:val="24"/>
+          <w:szCs w:val="24"/>
+        </w:rPr>
+        <w:t>.</w:t>
+      </w:r>
+      <w:r>
+        <w:rPr>
+          <w:rFonts w:ascii="Times New Roman" w:eastAsia="Times New Roman" w:hAnsi="Times New Roman" w:cs="Times New Roman"/>
+          <w:sz w:val="24"/>
+          <w:szCs w:val="24"/>
+        </w:rPr>
+        <w:t xml:space="preserve"> 4</w:t>
+      </w:r>
+      <w:r>
+        <w:rPr>
+          <w:rFonts w:ascii="Times New Roman" w:eastAsia="Times New Roman" w:hAnsi="Times New Roman" w:cs="Times New Roman"/>
+          <w:sz w:val="24"/>
+          <w:szCs w:val="24"/>
+        </w:rPr>
+        <w:t>)</w:t>
+      </w:r>
+      <w:r>
+        <w:rPr>
+          <w:rFonts w:ascii="Times New Roman" w:eastAsia="Times New Roman" w:hAnsi="Times New Roman" w:cs="Times New Roman"/>
+          <w:sz w:val="24"/>
+          <w:szCs w:val="24"/>
+        </w:rPr>
+        <w:t>,</w:t>
+      </w:r>
+      <w:r>
+        <w:rPr>
+          <w:rFonts w:ascii="Times New Roman" w:eastAsia="Times New Roman" w:hAnsi="Times New Roman" w:cs="Times New Roman"/>
+          <w:sz w:val="24"/>
+          <w:szCs w:val="24"/>
+        </w:rPr>
+        <w:t xml:space="preserve"> </w:t>
+      </w:r>
+      <w:r>
+        <w:rPr>
+          <w:rFonts w:ascii="Times New Roman" w:eastAsia="Times New Roman" w:hAnsi="Times New Roman" w:cs="Times New Roman"/>
+          <w:sz w:val="24"/>
+          <w:szCs w:val="24"/>
+        </w:rPr>
+        <w:t>but decreased the</w:t>
+      </w:r>
+      <w:r>
+        <w:rPr>
+          <w:rFonts w:ascii="Times New Roman" w:eastAsia="Times New Roman" w:hAnsi="Times New Roman" w:cs="Times New Roman"/>
+          <w:sz w:val="24"/>
+          <w:szCs w:val="24"/>
+        </w:rPr>
+        <w:t xml:space="preserve">ir </w:t>
+      </w:r>
+      <w:r>
+        <w:rPr>
+          <w:rFonts w:ascii="Times New Roman" w:eastAsia="Times New Roman" w:hAnsi="Times New Roman" w:cs="Times New Roman"/>
+          <w:sz w:val="24"/>
+          <w:szCs w:val="24"/>
+        </w:rPr>
+        <w:t>diet</w:t>
+      </w:r>
+      <w:r>
+        <w:rPr>
+          <w:rFonts w:ascii="Times New Roman" w:eastAsia="Times New Roman" w:hAnsi="Times New Roman" w:cs="Times New Roman"/>
+          <w:sz w:val="24"/>
+          <w:szCs w:val="24"/>
+        </w:rPr>
+        <w:t xml:space="preserve"> </w:t>
+      </w:r>
+      <w:r>
+        <w:rPr>
+          <w:rFonts w:ascii="Times New Roman" w:eastAsia="Times New Roman" w:hAnsi="Times New Roman" w:cs="Times New Roman"/>
+          <w:sz w:val="24"/>
+          <w:szCs w:val="24"/>
+        </w:rPr>
+        <w:t xml:space="preserve">of </w:t>
+      </w:r>
+      <w:r>
+        <w:rPr>
+          <w:rFonts w:ascii="Times New Roman" w:eastAsia="Times New Roman" w:hAnsi="Times New Roman" w:cs="Times New Roman"/>
+          <w:sz w:val="24"/>
+          <w:szCs w:val="24"/>
+        </w:rPr>
+        <w:t xml:space="preserve">benthic and terrestial invertebrates </w:t>
+      </w:r>
+      <w:r>
+        <w:rPr>
+          <w:rFonts w:ascii="Times New Roman" w:eastAsia="Times New Roman" w:hAnsi="Times New Roman" w:cs="Times New Roman"/>
+          <w:sz w:val="24"/>
+          <w:szCs w:val="24"/>
+        </w:rPr>
+        <w:t xml:space="preserve">downstream </w:t>
+      </w:r>
+      <w:r>
+        <w:rPr>
+          <w:rFonts w:ascii="Times New Roman" w:eastAsia="Times New Roman" w:hAnsi="Times New Roman" w:cs="Times New Roman"/>
+          <w:sz w:val="24"/>
+          <w:szCs w:val="24"/>
+        </w:rPr>
+        <w:t>(</w:t>
+      </w:r>
+      <w:r>
+        <w:rPr>
+          <w:rFonts w:ascii="Times New Roman" w:eastAsia="Times New Roman" w:hAnsi="Times New Roman" w:cs="Times New Roman"/>
+          <w:sz w:val="24"/>
+          <w:szCs w:val="24"/>
+        </w:rPr>
+        <w:t xml:space="preserve">benthic invertebrate OLS regression: </w:t>
+      </w:r>
+      <w:r>
+        <w:rPr>
+          <w:rFonts w:ascii="Times New Roman" w:eastAsia="Times New Roman" w:hAnsi="Times New Roman" w:cs="Times New Roman"/>
+          <w:sz w:val="24"/>
+          <w:szCs w:val="24"/>
+        </w:rPr>
+        <w:t>β</w:t>
+      </w:r>
+      <w:r>
+        <w:rPr>
+          <w:rFonts w:ascii="Times New Roman" w:eastAsia="Times New Roman" w:hAnsi="Times New Roman" w:cs="Times New Roman"/>
+          <w:sz w:val="24"/>
+          <w:szCs w:val="24"/>
+          <w:vertAlign w:val="subscript"/>
+        </w:rPr>
+        <w:t>1</w:t>
+      </w:r>
+      <w:r>
+        <w:rPr>
+          <w:rFonts w:ascii="Times New Roman" w:eastAsia="Times New Roman" w:hAnsi="Times New Roman" w:cs="Times New Roman"/>
+          <w:sz w:val="24"/>
+          <w:szCs w:val="24"/>
+        </w:rPr>
+        <w:t xml:space="preserve"> = </w:t>
+      </w:r>
+      <w:r>
+        <w:rPr>
+          <w:rFonts w:ascii="Times New Roman" w:eastAsia="Times New Roman" w:hAnsi="Times New Roman" w:cs="Times New Roman"/>
+          <w:sz w:val="24"/>
+          <w:szCs w:val="24"/>
+        </w:rPr>
+        <w:t>-5.93</w:t>
+      </w:r>
+      <w:r>
+        <w:rPr>
+          <w:rFonts w:ascii="Times New Roman" w:eastAsia="Times New Roman" w:hAnsi="Times New Roman" w:cs="Times New Roman"/>
+          <w:sz w:val="24"/>
+          <w:szCs w:val="24"/>
+        </w:rPr>
+        <w:t xml:space="preserve"> </w:t>
+      </w:r>
+      <w:r>
+        <w:rPr>
+          <w:rFonts w:ascii="Times New Roman" w:eastAsia="Times New Roman" w:hAnsi="Times New Roman" w:cs="Times New Roman"/>
+          <w:sz w:val="24"/>
+          <w:szCs w:val="24"/>
+        </w:rPr>
+        <w:t>%/PC1 unit, R</w:t>
+      </w:r>
+      <w:r>
+        <w:rPr>
+          <w:rFonts w:ascii="Times New Roman" w:eastAsia="Times New Roman" w:hAnsi="Times New Roman" w:cs="Times New Roman"/>
+          <w:sz w:val="24"/>
+          <w:szCs w:val="24"/>
+          <w:vertAlign w:val="superscript"/>
+        </w:rPr>
+        <w:t>2</w:t>
+      </w:r>
+      <w:r>
+        <w:rPr>
+          <w:rFonts w:ascii="Times New Roman" w:eastAsia="Times New Roman" w:hAnsi="Times New Roman" w:cs="Times New Roman"/>
+          <w:sz w:val="24"/>
+          <w:szCs w:val="24"/>
+        </w:rPr>
+        <w:t xml:space="preserve"> = </w:t>
+      </w:r>
+      <w:r>
+        <w:rPr>
+          <w:rFonts w:ascii="Times New Roman" w:eastAsia="Times New Roman" w:hAnsi="Times New Roman" w:cs="Times New Roman"/>
+          <w:sz w:val="24"/>
+          <w:szCs w:val="24"/>
+        </w:rPr>
+        <w:t>0.</w:t>
+      </w:r>
+      <w:r>
+        <w:rPr>
+          <w:rFonts w:ascii="Times New Roman" w:eastAsia="Times New Roman" w:hAnsi="Times New Roman" w:cs="Times New Roman"/>
+          <w:sz w:val="24"/>
+          <w:szCs w:val="24"/>
+        </w:rPr>
+        <w:t>205</w:t>
+      </w:r>
+      <w:r>
+        <w:rPr>
+          <w:rFonts w:ascii="Times New Roman" w:eastAsia="Times New Roman" w:hAnsi="Times New Roman" w:cs="Times New Roman"/>
+          <w:sz w:val="24"/>
+          <w:szCs w:val="24"/>
+        </w:rPr>
         <w:t xml:space="preserve">, </w:t>
       </w:r>
       <w:r>
         <w:rPr>
           <w:rFonts w:ascii="Times New Roman" w:eastAsia="Times New Roman" w:hAnsi="Times New Roman" w:cs="Times New Roman"/>
-          <w:sz w:val="24"/>
-          <w:szCs w:val="24"/>
-        </w:rPr>
-        <w:t xml:space="preserve">decreasing their </w:t>
-      </w:r>
-      <w:r>
-        <w:rPr>
-          <w:rFonts w:ascii="Times New Roman" w:eastAsia="Times New Roman" w:hAnsi="Times New Roman" w:cs="Times New Roman"/>
-          <w:sz w:val="24"/>
-          <w:szCs w:val="24"/>
-        </w:rPr>
-        <w:t>diet</w:t>
-      </w:r>
-      <w:r>
-        <w:rPr>
-          <w:rFonts w:ascii="Times New Roman" w:eastAsia="Times New Roman" w:hAnsi="Times New Roman" w:cs="Times New Roman"/>
-          <w:sz w:val="24"/>
-          <w:szCs w:val="24"/>
-        </w:rPr>
-        <w:t xml:space="preserve"> of benthic invertebrates and </w:t>
-      </w:r>
-      <w:r>
-        <w:rPr>
-          <w:rFonts w:ascii="Times New Roman" w:eastAsia="Times New Roman" w:hAnsi="Times New Roman" w:cs="Times New Roman"/>
-          <w:sz w:val="24"/>
-          <w:szCs w:val="24"/>
-        </w:rPr>
-        <w:t>increas</w:t>
-      </w:r>
-      <w:r>
-        <w:rPr>
-          <w:rFonts w:ascii="Times New Roman" w:eastAsia="Times New Roman" w:hAnsi="Times New Roman" w:cs="Times New Roman"/>
-          <w:sz w:val="24"/>
-          <w:szCs w:val="24"/>
-        </w:rPr>
-        <w:t>ing</w:t>
-      </w:r>
-      <w:r>
-        <w:rPr>
-          <w:rFonts w:ascii="Times New Roman" w:eastAsia="Times New Roman" w:hAnsi="Times New Roman" w:cs="Times New Roman"/>
-          <w:sz w:val="24"/>
-          <w:szCs w:val="24"/>
-        </w:rPr>
-        <w:t xml:space="preserve"> their </w:t>
-      </w:r>
-      <w:r>
-        <w:rPr>
-          <w:rFonts w:ascii="Times New Roman" w:eastAsia="Times New Roman" w:hAnsi="Times New Roman" w:cs="Times New Roman"/>
-          <w:sz w:val="24"/>
-          <w:szCs w:val="24"/>
-        </w:rPr>
-        <w:t>diet</w:t>
-      </w:r>
-      <w:r>
-        <w:rPr>
-          <w:rFonts w:ascii="Times New Roman" w:eastAsia="Times New Roman" w:hAnsi="Times New Roman" w:cs="Times New Roman"/>
-          <w:sz w:val="24"/>
-          <w:szCs w:val="24"/>
-        </w:rPr>
-        <w:t xml:space="preserve"> of </w:t>
-      </w:r>
-      <w:r>
-        <w:rPr>
-          <w:rFonts w:ascii="Times New Roman" w:eastAsia="Times New Roman" w:hAnsi="Times New Roman" w:cs="Times New Roman"/>
-          <w:sz w:val="24"/>
-          <w:szCs w:val="24"/>
-        </w:rPr>
-        <w:t>crayfish</w:t>
-      </w:r>
-      <w:r>
-        <w:rPr>
-          <w:rFonts w:ascii="Times New Roman" w:eastAsia="Times New Roman" w:hAnsi="Times New Roman" w:cs="Times New Roman"/>
-          <w:sz w:val="24"/>
-          <w:szCs w:val="24"/>
-        </w:rPr>
-        <w:t xml:space="preserve"> downstream </w:t>
-      </w:r>
-      <w:r>
-        <w:rPr>
-          <w:rFonts w:ascii="Times New Roman" w:eastAsia="Times New Roman" w:hAnsi="Times New Roman" w:cs="Times New Roman"/>
-          <w:sz w:val="24"/>
-          <w:szCs w:val="24"/>
-        </w:rPr>
-        <w:t>(Fig</w:t>
+          <w:i/>
+          <w:iCs/>
+          <w:sz w:val="24"/>
+          <w:szCs w:val="24"/>
+        </w:rPr>
+        <w:t xml:space="preserve">P </w:t>
+      </w:r>
+      <w:r>
+        <w:rPr>
+          <w:rFonts w:ascii="Times New Roman" w:eastAsia="Times New Roman" w:hAnsi="Times New Roman" w:cs="Times New Roman"/>
+          <w:sz w:val="24"/>
+          <w:szCs w:val="24"/>
+        </w:rPr>
+        <w:t>= 0.0</w:t>
+      </w:r>
+      <w:r>
+        <w:rPr>
+          <w:rFonts w:ascii="Times New Roman" w:eastAsia="Times New Roman" w:hAnsi="Times New Roman" w:cs="Times New Roman"/>
+          <w:sz w:val="24"/>
+          <w:szCs w:val="24"/>
+        </w:rPr>
+        <w:t>59</w:t>
+      </w:r>
+      <w:r>
+        <w:rPr>
+          <w:rFonts w:ascii="Times New Roman" w:eastAsia="Times New Roman" w:hAnsi="Times New Roman" w:cs="Times New Roman"/>
+          <w:sz w:val="24"/>
+          <w:szCs w:val="24"/>
+        </w:rPr>
+        <w:t xml:space="preserve">; </w:t>
+      </w:r>
+      <w:r>
+        <w:rPr>
+          <w:rFonts w:ascii="Times New Roman" w:eastAsia="Times New Roman" w:hAnsi="Times New Roman" w:cs="Times New Roman"/>
+          <w:sz w:val="24"/>
+          <w:szCs w:val="24"/>
+        </w:rPr>
+        <w:t xml:space="preserve">terrestrial invertebrate OLS regression: </w:t>
+      </w:r>
+      <w:r>
+        <w:rPr>
+          <w:rFonts w:ascii="Times New Roman" w:eastAsia="Times New Roman" w:hAnsi="Times New Roman" w:cs="Times New Roman"/>
+          <w:sz w:val="24"/>
+          <w:szCs w:val="24"/>
+        </w:rPr>
+        <w:t>β</w:t>
+      </w:r>
+      <w:r>
+        <w:rPr>
+          <w:rFonts w:ascii="Times New Roman" w:eastAsia="Times New Roman" w:hAnsi="Times New Roman" w:cs="Times New Roman"/>
+          <w:sz w:val="24"/>
+          <w:szCs w:val="24"/>
+          <w:vertAlign w:val="subscript"/>
+        </w:rPr>
+        <w:t>1</w:t>
+      </w:r>
+      <w:r>
+        <w:rPr>
+          <w:rFonts w:ascii="Times New Roman" w:eastAsia="Times New Roman" w:hAnsi="Times New Roman" w:cs="Times New Roman"/>
+          <w:sz w:val="24"/>
+          <w:szCs w:val="24"/>
+        </w:rPr>
+        <w:t xml:space="preserve"> = </w:t>
+      </w:r>
+      <w:r>
+        <w:rPr>
+          <w:rFonts w:ascii="Times New Roman" w:eastAsia="Times New Roman" w:hAnsi="Times New Roman" w:cs="Times New Roman"/>
+          <w:sz w:val="24"/>
+          <w:szCs w:val="24"/>
+        </w:rPr>
+        <w:t>-1.49</w:t>
+      </w:r>
+      <w:r>
+        <w:rPr>
+          <w:rFonts w:ascii="Times New Roman" w:eastAsia="Times New Roman" w:hAnsi="Times New Roman" w:cs="Times New Roman"/>
+          <w:sz w:val="24"/>
+          <w:szCs w:val="24"/>
+        </w:rPr>
+        <w:t xml:space="preserve"> %/PC1 unit, R</w:t>
+      </w:r>
+      <w:r>
+        <w:rPr>
+          <w:rFonts w:ascii="Times New Roman" w:eastAsia="Times New Roman" w:hAnsi="Times New Roman" w:cs="Times New Roman"/>
+          <w:sz w:val="24"/>
+          <w:szCs w:val="24"/>
+          <w:vertAlign w:val="superscript"/>
+        </w:rPr>
+        <w:t>2</w:t>
+      </w:r>
+      <w:r>
+        <w:rPr>
+          <w:rFonts w:ascii="Times New Roman" w:eastAsia="Times New Roman" w:hAnsi="Times New Roman" w:cs="Times New Roman"/>
+          <w:sz w:val="24"/>
+          <w:szCs w:val="24"/>
+        </w:rPr>
+        <w:t xml:space="preserve"> = 0.</w:t>
+      </w:r>
+      <w:r>
+        <w:rPr>
+          <w:rFonts w:ascii="Times New Roman" w:eastAsia="Times New Roman" w:hAnsi="Times New Roman" w:cs="Times New Roman"/>
+          <w:sz w:val="24"/>
+          <w:szCs w:val="24"/>
+        </w:rPr>
+        <w:t>197</w:t>
+      </w:r>
+      <w:r>
+        <w:rPr>
+          <w:rFonts w:ascii="Times New Roman" w:eastAsia="Times New Roman" w:hAnsi="Times New Roman" w:cs="Times New Roman"/>
+          <w:sz w:val="24"/>
+          <w:szCs w:val="24"/>
+        </w:rPr>
+        <w:t xml:space="preserve">, </w:t>
+      </w:r>
+      <w:r>
+        <w:rPr>
+          <w:rFonts w:ascii="Times New Roman" w:eastAsia="Times New Roman" w:hAnsi="Times New Roman" w:cs="Times New Roman"/>
+          <w:i/>
+          <w:iCs/>
+          <w:sz w:val="24"/>
+          <w:szCs w:val="24"/>
+        </w:rPr>
+        <w:t xml:space="preserve">P </w:t>
+      </w:r>
+      <w:r>
+        <w:rPr>
+          <w:rFonts w:ascii="Times New Roman" w:eastAsia="Times New Roman" w:hAnsi="Times New Roman" w:cs="Times New Roman"/>
+          <w:sz w:val="24"/>
+          <w:szCs w:val="24"/>
+        </w:rPr>
+        <w:t>= 0.0</w:t>
+      </w:r>
+      <w:r>
+        <w:rPr>
+          <w:rFonts w:ascii="Times New Roman" w:eastAsia="Times New Roman" w:hAnsi="Times New Roman" w:cs="Times New Roman"/>
+          <w:sz w:val="24"/>
+          <w:szCs w:val="24"/>
+        </w:rPr>
+        <w:t>63</w:t>
+      </w:r>
+      <w:r>
+        <w:rPr>
+          <w:rFonts w:ascii="Times New Roman" w:eastAsia="Times New Roman" w:hAnsi="Times New Roman" w:cs="Times New Roman"/>
+          <w:sz w:val="24"/>
+          <w:szCs w:val="24"/>
+        </w:rPr>
+        <w:t>;</w:t>
+      </w:r>
+      <w:r>
+        <w:rPr>
+          <w:rFonts w:ascii="Times New Roman" w:eastAsia="Times New Roman" w:hAnsi="Times New Roman" w:cs="Times New Roman"/>
+          <w:sz w:val="24"/>
+          <w:szCs w:val="24"/>
+        </w:rPr>
+        <w:t xml:space="preserve"> </w:t>
+      </w:r>
+      <w:r>
+        <w:rPr>
+          <w:rFonts w:ascii="Times New Roman" w:eastAsia="Times New Roman" w:hAnsi="Times New Roman" w:cs="Times New Roman"/>
+          <w:sz w:val="24"/>
+          <w:szCs w:val="24"/>
+        </w:rPr>
+        <w:t>Fig</w:t>
       </w:r>
       <w:r>
         <w:rPr>
@@ -13984,7 +14396,16 @@
           <w:sz w:val="24"/>
           <w:szCs w:val="24"/>
         </w:rPr>
-        <w:t>C,D).   Also, the positive correlation between TP and PC1 remained when correcting by the feeding group Grazers, but was reversed when correcting by the feeding group Predators (Fig</w:t>
+        <w:t xml:space="preserve">C,D).   Also, the positive correlation between TP and PC1 remained when correcting by the </w:t>
+      </w:r>
+      <w:r>
+        <w:rPr>
+          <w:rFonts w:ascii="Times New Roman" w:eastAsia="Times New Roman" w:hAnsi="Times New Roman" w:cs="Times New Roman"/>
+          <w:sz w:val="24"/>
+          <w:szCs w:val="24"/>
+        </w:rPr>
+        <w:lastRenderedPageBreak/>
+        <w:t>feeding group Grazers, but was reversed when correcting by the feeding group Predators (Fig</w:t>
       </w:r>
       <w:r>
         <w:rPr>
@@ -14016,16 +14437,7 @@
           <w:sz w:val="24"/>
           <w:szCs w:val="24"/>
         </w:rPr>
-        <w:t xml:space="preserve">C,D). When correcting by basal resources, positive correlations between TP and PC1 remained </w:t>
-      </w:r>
-      <w:r>
-        <w:rPr>
-          <w:rFonts w:ascii="Times New Roman" w:eastAsia="Times New Roman" w:hAnsi="Times New Roman" w:cs="Times New Roman"/>
-          <w:sz w:val="24"/>
-          <w:szCs w:val="24"/>
-        </w:rPr>
-        <w:lastRenderedPageBreak/>
-        <w:t xml:space="preserve">when correcting by the basal resource compartments biofilm, filamentous, FBOM and </w:t>
+        <w:t xml:space="preserve">C,D). When correcting by basal resources, positive correlations between TP and PC1 remained when correcting by the basal resource compartments biofilm, filamentous, FBOM and </w:t>
       </w:r>
       <w:r>
         <w:rPr>
@@ -14803,6 +15215,7 @@
           <w:sz w:val="24"/>
           <w:szCs w:val="24"/>
         </w:rPr>
+        <w:lastRenderedPageBreak/>
         <w:t xml:space="preserve">previously </w:t>
       </w:r>
       <w:r>
@@ -14884,7 +15297,6 @@
           <w:sz w:val="24"/>
           <w:szCs w:val="24"/>
         </w:rPr>
-        <w:lastRenderedPageBreak/>
         <w:t xml:space="preserve">appear useful for </w:t>
       </w:r>
       <w:r>
@@ -15547,19 +15959,19 @@
       </w:r>
       <w:commentRangeStart w:id="8"/>
       <w:commentRangeStart w:id="9"/>
+      <w:commentRangeEnd w:id="8"/>
+      <w:r>
+        <w:rPr>
+          <w:rStyle w:val="CommentReference"/>
+        </w:rPr>
+        <w:commentReference w:id="8"/>
+      </w:r>
       <w:commentRangeEnd w:id="9"/>
       <w:r>
         <w:rPr>
           <w:rStyle w:val="CommentReference"/>
         </w:rPr>
         <w:commentReference w:id="9"/>
-      </w:r>
-      <w:commentRangeEnd w:id="8"/>
-      <w:r>
-        <w:rPr>
-          <w:rStyle w:val="CommentReference"/>
-        </w:rPr>
-        <w:commentReference w:id="8"/>
       </w:r>
       <w:r>
         <w:rPr>
@@ -15867,6 +16279,7 @@
           <w:sz w:val="24"/>
           <w:szCs w:val="24"/>
         </w:rPr>
+        <w:lastRenderedPageBreak/>
         <w:t>decrease</w:t>
       </w:r>
       <w:commentRangeEnd w:id="11"/>
@@ -15906,16 +16319,7 @@
           <w:sz w:val="24"/>
           <w:szCs w:val="24"/>
         </w:rPr>
-        <w:t xml:space="preserve">he classic River Continuum Concept (RCC) indicates that feeding ecologies change predictably along the longitudinal gradient based upon </w:t>
-      </w:r>
-      <w:r>
-        <w:rPr>
-          <w:rFonts w:ascii="Times New Roman" w:eastAsia="Times New Roman" w:hAnsi="Times New Roman" w:cs="Times New Roman"/>
-          <w:sz w:val="24"/>
-          <w:szCs w:val="24"/>
-        </w:rPr>
-        <w:lastRenderedPageBreak/>
-        <w:t xml:space="preserve">the relative amount and type of autochthonous or allochthonous resources </w:t>
+        <w:t xml:space="preserve">he classic River Continuum Concept (RCC) indicates that feeding ecologies change predictably along the longitudinal gradient based upon the relative amount and type of autochthonous or allochthonous resources </w:t>
       </w:r>
       <w:r>
         <w:rPr>
@@ -16752,6 +17156,7 @@
           <w:sz w:val="24"/>
           <w:szCs w:val="24"/>
         </w:rPr>
+        <w:lastRenderedPageBreak/>
         <w:fldChar w:fldCharType="begin"/>
       </w:r>
       <w:r>
@@ -16809,16 +17214,7 @@
           <w:sz w:val="24"/>
           <w:szCs w:val="24"/>
         </w:rPr>
-        <w:t xml:space="preserve">to inform these expectations.  Previous methods for selecting suitable baselines have either not </w:t>
-      </w:r>
-      <w:r>
-        <w:rPr>
-          <w:rFonts w:ascii="Times New Roman" w:eastAsia="Times New Roman" w:hAnsi="Times New Roman" w:cs="Times New Roman"/>
-          <w:sz w:val="24"/>
-          <w:szCs w:val="24"/>
-        </w:rPr>
-        <w:lastRenderedPageBreak/>
-        <w:t xml:space="preserve">used this criterion </w:t>
+        <w:t xml:space="preserve">to inform these expectations.  Previous methods for selecting suitable baselines have either not used this criterion </w:t>
       </w:r>
       <w:r>
         <w:rPr>
@@ -19508,7 +19904,7 @@
       </w:r>
     </w:p>
   </w:comment>
-  <w:comment w:id="9" w:author="Frank J. Rahel" w:date="2023-08-11T12:29:00Z" w:initials="FJR">
+  <w:comment w:id="8" w:author="Frank J. Rahel" w:date="2023-08-11T12:29:00Z" w:initials="FJR">
     <w:p>
       <w:pPr>
         <w:pStyle w:val="CommentText"/>
@@ -19527,7 +19923,7 @@
       </w:r>
     </w:p>
   </w:comment>
-  <w:comment w:id="8" w:author="Frank J. Rahel" w:date="2023-08-11T12:30:00Z" w:initials="FJR">
+  <w:comment w:id="9" w:author="Frank J. Rahel" w:date="2023-08-11T12:30:00Z" w:initials="FJR">
     <w:p>
       <w:pPr>
         <w:pStyle w:val="CommentText"/>
@@ -21058,6 +21454,21 @@
 </file>
 
 <file path=customXml/item1.xml><?xml version="1.0" encoding="utf-8"?>
+<p:properties xmlns:p="http://schemas.microsoft.com/office/2006/metadata/properties" xmlns:xsi="http://www.w3.org/2001/XMLSchema-instance" xmlns:pc="http://schemas.microsoft.com/office/infopath/2007/PartnerControls">
+  <documentManagement/>
+</p:properties>
+</file>
+
+<file path=customXml/item2.xml><?xml version="1.0" encoding="utf-8"?>
+<?mso-contentType ?>
+<FormTemplates xmlns="http://schemas.microsoft.com/sharepoint/v3/contenttype/forms">
+  <Display>DocumentLibraryForm</Display>
+  <Edit>DocumentLibraryForm</Edit>
+  <New>DocumentLibraryForm</New>
+</FormTemplates>
+</file>
+
+<file path=customXml/item3.xml><?xml version="1.0" encoding="utf-8"?>
 <ct:contentTypeSchema xmlns:ct="http://schemas.microsoft.com/office/2006/metadata/contentType" xmlns:ma="http://schemas.microsoft.com/office/2006/metadata/properties/metaAttributes" ct:_="" ma:_="" ma:contentTypeName="Document" ma:contentTypeID="0x010100DC1C1D6532A7964F9EC290BF7EC7C28C" ma:contentTypeVersion="11" ma:contentTypeDescription="Create a new document." ma:contentTypeScope="" ma:versionID="9348eb82ab42032f2f06ee681daeebca">
   <xsd:schema xmlns:xsd="http://www.w3.org/2001/XMLSchema" xmlns:xs="http://www.w3.org/2001/XMLSchema" xmlns:p="http://schemas.microsoft.com/office/2006/metadata/properties" xmlns:ns3="a5c4ae5f-970a-4df1-8014-b4b1f2c9edfe" targetNamespace="http://schemas.microsoft.com/office/2006/metadata/properties" ma:root="true" ma:fieldsID="d77029a67b5c1903945f17ed456bea37" ns3:_="">
     <xsd:import namespace="a5c4ae5f-970a-4df1-8014-b4b1f2c9edfe"/>
@@ -21247,26 +21658,28 @@
 </ct:contentTypeSchema>
 </file>
 
-<file path=customXml/item2.xml><?xml version="1.0" encoding="utf-8"?>
-<?mso-contentType ?>
-<FormTemplates xmlns="http://schemas.microsoft.com/sharepoint/v3/contenttype/forms">
-  <Display>DocumentLibraryForm</Display>
-  <Edit>DocumentLibraryForm</Edit>
-  <New>DocumentLibraryForm</New>
-</FormTemplates>
-</file>
-
-<file path=customXml/item3.xml><?xml version="1.0" encoding="utf-8"?>
-<p:properties xmlns:p="http://schemas.microsoft.com/office/2006/metadata/properties" xmlns:xsi="http://www.w3.org/2001/XMLSchema-instance" xmlns:pc="http://schemas.microsoft.com/office/infopath/2007/PartnerControls">
-  <documentManagement/>
-</p:properties>
-</file>
-
 <file path=customXml/item4.xml><?xml version="1.0" encoding="utf-8"?>
 <b:Sources xmlns:b="http://schemas.openxmlformats.org/officeDocument/2006/bibliography" xmlns="http://schemas.openxmlformats.org/officeDocument/2006/bibliography" SelectedStyle="\APASixthEditionOfficeOnline.xsl" StyleName="APA" Version="6"/>
 </file>
 
 <file path=customXml/itemProps1.xml><?xml version="1.0" encoding="utf-8"?>
+<ds:datastoreItem xmlns:ds="http://schemas.openxmlformats.org/officeDocument/2006/customXml" ds:itemID="{723732F6-D468-44E3-B557-790DA7E21A78}">
+  <ds:schemaRefs>
+    <ds:schemaRef ds:uri="http://schemas.microsoft.com/office/2006/metadata/properties"/>
+    <ds:schemaRef ds:uri="http://schemas.microsoft.com/office/infopath/2007/PartnerControls"/>
+  </ds:schemaRefs>
+</ds:datastoreItem>
+</file>
+
+<file path=customXml/itemProps2.xml><?xml version="1.0" encoding="utf-8"?>
+<ds:datastoreItem xmlns:ds="http://schemas.openxmlformats.org/officeDocument/2006/customXml" ds:itemID="{25310012-81B6-4C45-84B4-B0DC00525AB1}">
+  <ds:schemaRefs>
+    <ds:schemaRef ds:uri="http://schemas.microsoft.com/sharepoint/v3/contenttype/forms"/>
+  </ds:schemaRefs>
+</ds:datastoreItem>
+</file>
+
+<file path=customXml/itemProps3.xml><?xml version="1.0" encoding="utf-8"?>
 <ds:datastoreItem xmlns:ds="http://schemas.openxmlformats.org/officeDocument/2006/customXml" ds:itemID="{02CD96B0-748E-4B44-8479-9D51892E7F5E}">
   <ds:schemaRefs>
     <ds:schemaRef ds:uri="http://schemas.microsoft.com/office/2006/metadata/contentType"/>
@@ -21284,23 +21697,6 @@
 </ds:datastoreItem>
 </file>
 
-<file path=customXml/itemProps2.xml><?xml version="1.0" encoding="utf-8"?>
-<ds:datastoreItem xmlns:ds="http://schemas.openxmlformats.org/officeDocument/2006/customXml" ds:itemID="{25310012-81B6-4C45-84B4-B0DC00525AB1}">
-  <ds:schemaRefs>
-    <ds:schemaRef ds:uri="http://schemas.microsoft.com/sharepoint/v3/contenttype/forms"/>
-  </ds:schemaRefs>
-</ds:datastoreItem>
-</file>
-
-<file path=customXml/itemProps3.xml><?xml version="1.0" encoding="utf-8"?>
-<ds:datastoreItem xmlns:ds="http://schemas.openxmlformats.org/officeDocument/2006/customXml" ds:itemID="{723732F6-D468-44E3-B557-790DA7E21A78}">
-  <ds:schemaRefs>
-    <ds:schemaRef ds:uri="http://schemas.microsoft.com/office/2006/metadata/properties"/>
-    <ds:schemaRef ds:uri="http://schemas.microsoft.com/office/infopath/2007/PartnerControls"/>
-  </ds:schemaRefs>
-</ds:datastoreItem>
-</file>
-
 <file path=customXml/itemProps4.xml><?xml version="1.0" encoding="utf-8"?>
 <ds:datastoreItem xmlns:ds="http://schemas.openxmlformats.org/officeDocument/2006/customXml" ds:itemID="{40F34F43-6382-4E2C-84F3-E45890D941E0}">
   <ds:schemaRefs>

</xml_diff>